<commit_message>
Finished the project my-cv
</commit_message>
<xml_diff>
--- a/src/_asset/doc/Mihaela Chetran - CV 2020 - JWD.docx
+++ b/src/_asset/doc/Mihaela Chetran - CV 2020 - JWD.docx
@@ -2294,13 +2294,23 @@
         </w:rPr>
         <w:t xml:space="preserve">October 2012 – February 2013 </w:t>
       </w:r>
+      <w:proofErr w:type="spellStart"/>
       <w:r>
         <w:rPr>
           <w:rFonts w:ascii="Times New Roman" w:hAnsi="Times New Roman" w:cs="Times New Roman"/>
           <w:i/>
           <w:u w:val="single"/>
         </w:rPr>
-        <w:t>Learndirect – Norbury, London</w:t>
+        <w:t>Learndirect</w:t>
+      </w:r>
+      <w:proofErr w:type="spellEnd"/>
+      <w:r>
+        <w:rPr>
+          <w:rFonts w:ascii="Times New Roman" w:hAnsi="Times New Roman" w:cs="Times New Roman"/>
+          <w:i/>
+          <w:u w:val="single"/>
+        </w:rPr>
+        <w:t xml:space="preserve"> – Norbury, London</w:t>
       </w:r>
     </w:p>
     <w:p>
@@ -2475,7 +2485,31 @@
           <w:szCs w:val="24"/>
           <w:lang w:eastAsia="en-GB"/>
         </w:rPr>
-        <w:t>November 2019 – Current – Student and part-time at CodeTap Academy (online)</w:t>
+        <w:t>November 2019 – Current – Student</w:t>
+      </w:r>
+      <w:r>
+        <w:rPr>
+          <w:rFonts w:ascii="Times New Roman" w:hAnsi="Times New Roman" w:cs="Times New Roman"/>
+          <w:b/>
+          <w:noProof/>
+          <w:color w:val="1129A3"/>
+          <w:sz w:val="24"/>
+          <w:szCs w:val="24"/>
+          <w:lang w:eastAsia="en-GB"/>
+        </w:rPr>
+        <w:t xml:space="preserve"> </w:t>
+      </w:r>
+      <w:r>
+        <w:rPr>
+          <w:rFonts w:ascii="Times New Roman" w:hAnsi="Times New Roman" w:cs="Times New Roman"/>
+          <w:b/>
+          <w:noProof/>
+          <w:color w:val="1129A3"/>
+          <w:sz w:val="24"/>
+          <w:szCs w:val="24"/>
+          <w:lang w:eastAsia="en-GB"/>
+        </w:rPr>
+        <w:t>(online)</w:t>
       </w:r>
     </w:p>
     <w:p>
@@ -2503,6 +2537,7 @@
           <w:tab w:val="left" w:pos="7960"/>
         </w:tabs>
         <w:spacing w:line="240" w:lineRule="auto"/>
+        <w:jc w:val="both"/>
         <w:rPr>
           <w:rFonts w:ascii="Times New Roman" w:hAnsi="Times New Roman" w:cs="Times New Roman"/>
           <w:bCs/>
@@ -2527,7 +2562,7 @@
           <w:rFonts w:ascii="Times New Roman" w:hAnsi="Times New Roman" w:cs="Times New Roman"/>
           <w:bCs/>
         </w:rPr>
-        <w:t xml:space="preserve"> services to clients.</w:t>
+        <w:t xml:space="preserve"> services to clients</w:t>
       </w:r>
     </w:p>
     <w:p>
@@ -2541,6 +2576,7 @@
           <w:tab w:val="left" w:pos="7960"/>
         </w:tabs>
         <w:spacing w:line="240" w:lineRule="auto"/>
+        <w:jc w:val="both"/>
         <w:rPr>
           <w:rFonts w:ascii="Times New Roman" w:hAnsi="Times New Roman" w:cs="Times New Roman"/>
           <w:bCs/>
@@ -2565,6 +2601,7 @@
           <w:tab w:val="left" w:pos="7960"/>
         </w:tabs>
         <w:spacing w:line="240" w:lineRule="auto"/>
+        <w:jc w:val="both"/>
         <w:rPr>
           <w:rFonts w:ascii="Times New Roman" w:hAnsi="Times New Roman" w:cs="Times New Roman"/>
           <w:bCs/>
@@ -3154,7 +3191,7 @@
         <w:rPr>
           <w:rFonts w:ascii="Times New Roman" w:hAnsi="Times New Roman" w:cs="Times New Roman"/>
         </w:rPr>
-        <w:t>Updating/ Uploading new product information which includes revising price, contents and terms on company’s platform</w:t>
+        <w:t>Updating/Uploading new product information which includes revising price, contents and terms on company’s platform</w:t>
       </w:r>
     </w:p>
     <w:p>
@@ -3293,7 +3330,7 @@
         <w:rPr>
           <w:rFonts w:ascii="Times New Roman" w:hAnsi="Times New Roman" w:cs="Times New Roman"/>
         </w:rPr>
-        <w:t xml:space="preserve">Marketing PR calls to promote the company and its products, maximising business chances and building new relationships. </w:t>
+        <w:t>Marketing PR calls to promote the company and its products, maximising business chances and building new relationships</w:t>
       </w:r>
     </w:p>
     <w:p>
@@ -3453,7 +3490,7 @@
         <w:rPr>
           <w:rFonts w:ascii="Times New Roman" w:hAnsi="Times New Roman" w:cs="Times New Roman"/>
         </w:rPr>
-        <w:t>Receive, record and distribute factory correspondence</w:t>
+        <w:t>Managing diaries and organising meetings and appointments</w:t>
       </w:r>
     </w:p>
     <w:p>
@@ -3472,7 +3509,37 @@
         <w:rPr>
           <w:rFonts w:ascii="Times New Roman" w:hAnsi="Times New Roman" w:cs="Times New Roman"/>
         </w:rPr>
-        <w:t xml:space="preserve">Keep visitors log in accordance with legal requirements </w:t>
+        <w:t>Receive, record and distribute factory correspondence</w:t>
+      </w:r>
+      <w:r>
+        <w:rPr>
+          <w:rFonts w:ascii="Times New Roman" w:hAnsi="Times New Roman" w:cs="Times New Roman"/>
+        </w:rPr>
+        <w:t>, as well as k</w:t>
+      </w:r>
+      <w:r>
+        <w:rPr>
+          <w:rFonts w:ascii="Times New Roman" w:hAnsi="Times New Roman" w:cs="Times New Roman"/>
+        </w:rPr>
+        <w:t>eep</w:t>
+      </w:r>
+      <w:r>
+        <w:rPr>
+          <w:rFonts w:ascii="Times New Roman" w:hAnsi="Times New Roman" w:cs="Times New Roman"/>
+        </w:rPr>
+        <w:t>ing</w:t>
+      </w:r>
+      <w:r>
+        <w:rPr>
+          <w:rFonts w:ascii="Times New Roman" w:hAnsi="Times New Roman" w:cs="Times New Roman"/>
+        </w:rPr>
+        <w:t xml:space="preserve"> visitors log in accordance with legal requirements </w:t>
+      </w:r>
+      <w:r>
+        <w:rPr>
+          <w:rFonts w:ascii="Times New Roman" w:hAnsi="Times New Roman" w:cs="Times New Roman"/>
+        </w:rPr>
+        <w:t>and act as a first point of contact</w:t>
       </w:r>
     </w:p>
     <w:p>

</xml_diff>